<commit_message>
This is a test for KWD
</commit_message>
<xml_diff>
--- a/2013_2014_QAQC/DineroChecks/QAQC Summary.docx
+++ b/2013_2014_QAQC/DineroChecks/QAQC Summary.docx
@@ -136,122 +136,126 @@
       <w:r>
         <w:t xml:space="preserve"> I also checked the rejected results and they were also the corrected values. Issue Closed</w:t>
       </w:r>
+    </w:p>
+    <w:p>
+      <w:pPr>
+        <w:rPr>
+          <w:b/>
+          <w:u w:val="single"/>
+        </w:rPr>
+      </w:pPr>
+      <w:r>
+        <w:rPr>
+          <w:b/>
+          <w:u w:val="single"/>
+        </w:rPr>
+        <w:t>LSG-0 5/29 2014 Sodium</w:t>
+      </w:r>
+    </w:p>
+    <w:p>
+      <w:pPr>
+        <w:ind w:left="720"/>
+      </w:pPr>
+      <w:r>
+        <w:t>-Sodium extremely high, possible decimal point issue, look at original data to get lab number for both filtered and unfiltered.</w:t>
+      </w:r>
+    </w:p>
+    <w:p>
+      <w:pPr>
+        <w:ind w:left="720"/>
+      </w:pPr>
+      <w:r>
+        <w:t xml:space="preserve">-The environmental sample of the rep pair is “bad” for almost all </w:t>
+      </w:r>
+      <w:proofErr w:type="spellStart"/>
+      <w:r>
+        <w:t>analytes</w:t>
+      </w:r>
+      <w:proofErr w:type="spellEnd"/>
+      <w:r>
+        <w:t xml:space="preserve"> in the FA when looking at time series. However, the Field and NWQL values are OK and the RA looks OK. </w:t>
+      </w:r>
+      <w:proofErr w:type="gramStart"/>
+      <w:r>
+        <w:t xml:space="preserve">So, possible bottle </w:t>
+      </w:r>
+      <w:proofErr w:type="spellStart"/>
+      <w:r>
+        <w:t>mixup</w:t>
+      </w:r>
+      <w:proofErr w:type="spellEnd"/>
+      <w:r>
+        <w:t xml:space="preserve"> of FA at lab?</w:t>
+      </w:r>
+      <w:proofErr w:type="gramEnd"/>
+    </w:p>
+    <w:p>
+      <w:pPr>
+        <w:rPr>
+          <w:b/>
+          <w:u w:val="single"/>
+        </w:rPr>
+      </w:pPr>
+      <w:r>
+        <w:rPr>
+          <w:b/>
+          <w:u w:val="single"/>
+        </w:rPr>
+        <w:t xml:space="preserve">Silica, </w:t>
+      </w:r>
+      <w:proofErr w:type="spellStart"/>
+      <w:r>
+        <w:rPr>
+          <w:b/>
+          <w:u w:val="single"/>
+        </w:rPr>
+        <w:t>wu</w:t>
+      </w:r>
+      <w:proofErr w:type="spellEnd"/>
+    </w:p>
+    <w:p>
+      <w:r>
+        <w:rPr>
+          <w:b/>
+        </w:rPr>
+        <w:tab/>
+        <w:t>-</w:t>
+      </w:r>
+      <w:r>
+        <w:t xml:space="preserve">Silica </w:t>
+      </w:r>
+      <w:proofErr w:type="spellStart"/>
+      <w:r>
+        <w:t>unfilitered</w:t>
+      </w:r>
+      <w:proofErr w:type="spellEnd"/>
+      <w:r>
+        <w:t xml:space="preserve"> uploaded as micrograms per liter (00954) when it should be milligrams per liter (00956).  Values are correct, just wrong </w:t>
+      </w:r>
+      <w:proofErr w:type="spellStart"/>
+      <w:r>
+        <w:t>pcode</w:t>
+      </w:r>
+      <w:proofErr w:type="spellEnd"/>
+      <w:r>
+        <w:t xml:space="preserve">. Switch </w:t>
+      </w:r>
+      <w:proofErr w:type="spellStart"/>
+      <w:r>
+        <w:t>pcode</w:t>
+      </w:r>
+      <w:proofErr w:type="spellEnd"/>
+      <w:r>
+        <w:t xml:space="preserve"> from 00954 to 00956</w:t>
+      </w:r>
+    </w:p>
+    <w:p>
+      <w:r>
+        <w:t>THIS IS A GITHUB TEST CHANGE</w:t>
+      </w:r>
       <w:bookmarkStart w:id="0" w:name="_GoBack"/>
       <w:bookmarkEnd w:id="0"/>
     </w:p>
-    <w:p>
-      <w:pPr>
-        <w:rPr>
-          <w:b/>
-          <w:u w:val="single"/>
-        </w:rPr>
-      </w:pPr>
-      <w:r>
-        <w:rPr>
-          <w:b/>
-          <w:u w:val="single"/>
-        </w:rPr>
-        <w:t>LSG-0 5/29 2014 Sodium</w:t>
-      </w:r>
-    </w:p>
-    <w:p>
-      <w:pPr>
-        <w:ind w:left="720"/>
-      </w:pPr>
-      <w:r>
-        <w:t>-Sodium extremely high, possible decimal point issue, look at original data to get lab number for both filtered and unfiltered.</w:t>
-      </w:r>
-    </w:p>
-    <w:p>
-      <w:pPr>
-        <w:ind w:left="720"/>
-      </w:pPr>
-      <w:r>
-        <w:t xml:space="preserve">-The environmental sample of the rep pair is “bad” for almost all </w:t>
-      </w:r>
-      <w:proofErr w:type="spellStart"/>
-      <w:r>
-        <w:t>analytes</w:t>
-      </w:r>
-      <w:proofErr w:type="spellEnd"/>
-      <w:r>
-        <w:t xml:space="preserve"> in the FA when looking at time series. However, the Field and NWQL values are OK and the RA looks OK. </w:t>
-      </w:r>
-      <w:proofErr w:type="gramStart"/>
-      <w:r>
-        <w:t xml:space="preserve">So, possible bottle </w:t>
-      </w:r>
-      <w:proofErr w:type="spellStart"/>
-      <w:r>
-        <w:t>mixup</w:t>
-      </w:r>
-      <w:proofErr w:type="spellEnd"/>
-      <w:r>
-        <w:t xml:space="preserve"> of FA at lab?</w:t>
-      </w:r>
-      <w:proofErr w:type="gramEnd"/>
-    </w:p>
-    <w:p>
-      <w:pPr>
-        <w:rPr>
-          <w:b/>
-          <w:u w:val="single"/>
-        </w:rPr>
-      </w:pPr>
-      <w:r>
-        <w:rPr>
-          <w:b/>
-          <w:u w:val="single"/>
-        </w:rPr>
-        <w:t xml:space="preserve">Silica, </w:t>
-      </w:r>
-      <w:proofErr w:type="spellStart"/>
-      <w:r>
-        <w:rPr>
-          <w:b/>
-          <w:u w:val="single"/>
-        </w:rPr>
-        <w:t>wu</w:t>
-      </w:r>
-      <w:proofErr w:type="spellEnd"/>
-    </w:p>
-    <w:p>
-      <w:r>
-        <w:rPr>
-          <w:b/>
-        </w:rPr>
-        <w:tab/>
-        <w:t>-</w:t>
-      </w:r>
-      <w:r>
-        <w:t xml:space="preserve">Silica </w:t>
-      </w:r>
-      <w:proofErr w:type="spellStart"/>
-      <w:r>
-        <w:t>unfilitered</w:t>
-      </w:r>
-      <w:proofErr w:type="spellEnd"/>
-      <w:r>
-        <w:t xml:space="preserve"> uploaded as micrograms per liter (00954) when it should be milligrams per liter (00956).  Values are correct, just wrong </w:t>
-      </w:r>
-      <w:proofErr w:type="spellStart"/>
-      <w:r>
-        <w:t>pcode</w:t>
-      </w:r>
-      <w:proofErr w:type="spellEnd"/>
-      <w:r>
-        <w:t xml:space="preserve">. Switch </w:t>
-      </w:r>
-      <w:proofErr w:type="spellStart"/>
-      <w:r>
-        <w:t>pcode</w:t>
-      </w:r>
-      <w:proofErr w:type="spellEnd"/>
-      <w:r>
-        <w:t xml:space="preserve"> from 00954 to 00956</w:t>
-      </w:r>
-    </w:p>
-    <w:p/>
     <w:sectPr>
       <w:pgSz w:w="12240" w:h="15840"/>
       <w:pgMar w:top="1440" w:right="1440" w:bottom="1440" w:left="1440" w:header="720" w:footer="720" w:gutter="0"/>

</xml_diff>